<commit_message>
190206. Ch2. 쓰레드안정성 DONE. Src-Mvn proj구조바꿈
</commit_message>
<xml_diff>
--- a/LectureNotes/Qt1.Ch2.쓰레드 안정성.docx
+++ b/LectureNotes/Qt1.Ch2.쓰레드 안정성.docx
@@ -88,7 +88,6 @@
           <w:szCs w:val="20"/>
         </w:rPr>
       </w:pPr>
-      <w:proofErr w:type="spellStart"/>
       <w:r>
         <w:rPr>
           <w:rFonts w:ascii="맑은 고딕" w:eastAsia="맑은 고딕" w:cs="맑은 고딕" w:hint="eastAsia"/>
@@ -97,7 +96,6 @@
         </w:rPr>
         <w:t>챕터</w:t>
       </w:r>
-      <w:proofErr w:type="spellEnd"/>
       <w:r>
         <w:rPr>
           <w:rFonts w:ascii="맑은 고딕" w:eastAsia="맑은 고딕" w:cs="맑은 고딕"/>
@@ -106,7 +104,6 @@
         </w:rPr>
         <w:t xml:space="preserve">2. </w:t>
       </w:r>
-      <w:proofErr w:type="spellStart"/>
       <w:r>
         <w:rPr>
           <w:rFonts w:ascii="맑은 고딕" w:eastAsia="맑은 고딕" w:cs="맑은 고딕" w:hint="eastAsia"/>
@@ -115,7 +112,6 @@
         </w:rPr>
         <w:t>쓰레드</w:t>
       </w:r>
-      <w:proofErr w:type="spellEnd"/>
       <w:r>
         <w:rPr>
           <w:rFonts w:ascii="맑은 고딕" w:eastAsia="맑은 고딕" w:cs="맑은 고딕"/>
@@ -145,8 +141,6 @@
           <w:szCs w:val="20"/>
         </w:rPr>
       </w:pPr>
-      <w:bookmarkStart w:id="0" w:name="_GoBack"/>
-      <w:bookmarkEnd w:id="0"/>
       <w:r>
         <w:rPr>
           <w:rFonts w:ascii="맑은 고딕" w:eastAsia="맑은 고딕" w:cs="맑은 고딕"/>
@@ -277,7 +271,6 @@
         </w:rPr>
         <w:t xml:space="preserve"> </w:t>
       </w:r>
-      <w:proofErr w:type="spellStart"/>
       <w:r>
         <w:rPr>
           <w:rFonts w:ascii="맑은 고딕" w:eastAsia="맑은 고딕" w:cs="맑은 고딕" w:hint="eastAsia"/>
@@ -286,7 +279,6 @@
         </w:rPr>
         <w:t>변경할수</w:t>
       </w:r>
-      <w:proofErr w:type="spellEnd"/>
       <w:r>
         <w:rPr>
           <w:rFonts w:ascii="맑은 고딕" w:eastAsia="맑은 고딕" w:cs="맑은 고딕"/>
@@ -380,7 +372,6 @@
         </w:rPr>
         <w:tab/>
       </w:r>
-      <w:proofErr w:type="spellStart"/>
       <w:r>
         <w:rPr>
           <w:rFonts w:ascii="맑은 고딕" w:eastAsia="맑은 고딕" w:cs="맑은 고딕" w:hint="eastAsia"/>
@@ -389,7 +380,6 @@
         </w:rPr>
         <w:t>스레드가</w:t>
       </w:r>
-      <w:proofErr w:type="spellEnd"/>
       <w:r>
         <w:rPr>
           <w:rFonts w:ascii="맑은 고딕" w:eastAsia="맑은 고딕" w:cs="맑은 고딕"/>
@@ -446,7 +436,6 @@
         </w:rPr>
         <w:t xml:space="preserve">, </w:t>
       </w:r>
-      <w:proofErr w:type="spellStart"/>
       <w:r>
         <w:rPr>
           <w:rFonts w:ascii="맑은 고딕" w:eastAsia="맑은 고딕" w:cs="맑은 고딕" w:hint="eastAsia"/>
@@ -455,16 +444,14 @@
         </w:rPr>
         <w:t>변수값을</w:t>
       </w:r>
-      <w:proofErr w:type="spellEnd"/>
-      <w:r>
-        <w:rPr>
-          <w:rFonts w:ascii="맑은 고딕" w:eastAsia="맑은 고딕" w:cs="맑은 고딕"/>
-          <w:kern w:val="0"/>
-          <w:szCs w:val="20"/>
-        </w:rPr>
-        <w:t xml:space="preserve"> </w:t>
-      </w:r>
-      <w:proofErr w:type="spellStart"/>
+      <w:r>
+        <w:rPr>
+          <w:rFonts w:ascii="맑은 고딕" w:eastAsia="맑은 고딕" w:cs="맑은 고딕"/>
+          <w:kern w:val="0"/>
+          <w:szCs w:val="20"/>
+        </w:rPr>
+        <w:t xml:space="preserve"> </w:t>
+      </w:r>
       <w:r>
         <w:rPr>
           <w:rFonts w:ascii="맑은 고딕" w:eastAsia="맑은 고딕" w:cs="맑은 고딕" w:hint="eastAsia"/>
@@ -473,7 +460,6 @@
         </w:rPr>
         <w:t>쓰게되면</w:t>
       </w:r>
-      <w:proofErr w:type="spellEnd"/>
       <w:r>
         <w:rPr>
           <w:rFonts w:ascii="맑은 고딕" w:eastAsia="맑은 고딕" w:cs="맑은 고딕"/>
@@ -514,7 +500,6 @@
         </w:rPr>
         <w:t xml:space="preserve"> </w:t>
       </w:r>
-      <w:proofErr w:type="spellStart"/>
       <w:r>
         <w:rPr>
           <w:rFonts w:ascii="맑은 고딕" w:eastAsia="맑은 고딕" w:cs="맑은 고딕" w:hint="eastAsia"/>
@@ -523,7 +508,6 @@
         </w:rPr>
         <w:t>스레드가</w:t>
       </w:r>
-      <w:proofErr w:type="spellEnd"/>
       <w:r>
         <w:rPr>
           <w:rFonts w:ascii="맑은 고딕" w:eastAsia="맑은 고딕" w:cs="맑은 고딕"/>
@@ -580,7 +564,6 @@
         </w:rPr>
         <w:t xml:space="preserve"> </w:t>
       </w:r>
-      <w:proofErr w:type="spellStart"/>
       <w:r>
         <w:rPr>
           <w:rFonts w:ascii="맑은 고딕" w:eastAsia="맑은 고딕" w:cs="맑은 고딕" w:hint="eastAsia"/>
@@ -589,7 +572,6 @@
         </w:rPr>
         <w:t>조율해야함</w:t>
       </w:r>
-      <w:proofErr w:type="spellEnd"/>
       <w:r>
         <w:rPr>
           <w:rFonts w:ascii="맑은 고딕" w:eastAsia="맑은 고딕" w:cs="맑은 고딕"/>
@@ -620,7 +602,6 @@
         <w:tab/>
         <w:t>**</w:t>
       </w:r>
-      <w:proofErr w:type="spellStart"/>
       <w:r>
         <w:rPr>
           <w:rFonts w:ascii="맑은 고딕" w:eastAsia="맑은 고딕" w:cs="맑은 고딕" w:hint="eastAsia"/>
@@ -629,7 +610,6 @@
         </w:rPr>
         <w:t>스레드</w:t>
       </w:r>
-      <w:proofErr w:type="spellEnd"/>
       <w:r>
         <w:rPr>
           <w:rFonts w:ascii="맑은 고딕" w:eastAsia="맑은 고딕" w:cs="맑은 고딕"/>
@@ -654,7 +634,6 @@
         </w:rPr>
         <w:t xml:space="preserve"> </w:t>
       </w:r>
-      <w:proofErr w:type="spellStart"/>
       <w:r>
         <w:rPr>
           <w:rFonts w:ascii="맑은 고딕" w:eastAsia="맑은 고딕" w:cs="맑은 고딕" w:hint="eastAsia"/>
@@ -663,7 +642,6 @@
         </w:rPr>
         <w:t>설계시</w:t>
       </w:r>
-      <w:proofErr w:type="spellEnd"/>
       <w:r>
         <w:rPr>
           <w:rFonts w:ascii="맑은 고딕" w:eastAsia="맑은 고딕" w:cs="맑은 고딕"/>
@@ -784,7 +762,6 @@
         </w:rPr>
         <w:t xml:space="preserve"> </w:t>
       </w:r>
-      <w:proofErr w:type="spellStart"/>
       <w:r>
         <w:rPr>
           <w:rFonts w:ascii="맑은 고딕" w:eastAsia="맑은 고딕" w:cs="맑은 고딕" w:hint="eastAsia"/>
@@ -793,7 +770,6 @@
         </w:rPr>
         <w:t>해야함</w:t>
       </w:r>
-      <w:proofErr w:type="spellEnd"/>
       <w:r>
         <w:rPr>
           <w:rFonts w:ascii="맑은 고딕" w:eastAsia="맑은 고딕" w:cs="맑은 고딕"/>
@@ -836,7 +812,6 @@
         </w:rPr>
         <w:t xml:space="preserve">2.1 </w:t>
       </w:r>
-      <w:proofErr w:type="spellStart"/>
       <w:r>
         <w:rPr>
           <w:rFonts w:ascii="맑은 고딕" w:eastAsia="맑은 고딕" w:cs="맑은 고딕" w:hint="eastAsia"/>
@@ -845,7 +820,6 @@
         </w:rPr>
         <w:t>쓰레드</w:t>
       </w:r>
-      <w:proofErr w:type="spellEnd"/>
       <w:r>
         <w:rPr>
           <w:rFonts w:ascii="맑은 고딕" w:eastAsia="맑은 고딕" w:cs="맑은 고딕"/>
@@ -891,7 +865,6 @@
         </w:rPr>
         <w:t>**</w:t>
       </w:r>
-      <w:proofErr w:type="spellStart"/>
       <w:r>
         <w:rPr>
           <w:rFonts w:ascii="맑은 고딕" w:eastAsia="맑은 고딕" w:cs="맑은 고딕" w:hint="eastAsia"/>
@@ -900,7 +873,6 @@
         </w:rPr>
         <w:t>상태없는</w:t>
       </w:r>
-      <w:proofErr w:type="spellEnd"/>
       <w:r>
         <w:rPr>
           <w:rFonts w:ascii="맑은 고딕" w:eastAsia="맑은 고딕" w:cs="맑은 고딕"/>
@@ -1021,7 +993,6 @@
         </w:rPr>
         <w:t xml:space="preserve"> </w:t>
       </w:r>
-      <w:proofErr w:type="spellStart"/>
       <w:r>
         <w:rPr>
           <w:rFonts w:ascii="맑은 고딕" w:eastAsia="맑은 고딕" w:cs="맑은 고딕" w:hint="eastAsia"/>
@@ -1030,7 +1001,6 @@
         </w:rPr>
         <w:t>참조하지않음</w:t>
       </w:r>
-      <w:proofErr w:type="spellEnd"/>
       <w:r>
         <w:rPr>
           <w:rFonts w:ascii="맑은 고딕" w:eastAsia="맑은 고딕" w:cs="맑은 고딕"/>
@@ -1071,7 +1041,6 @@
         </w:rPr>
         <w:t xml:space="preserve"> </w:t>
       </w:r>
-      <w:proofErr w:type="spellStart"/>
       <w:r>
         <w:rPr>
           <w:rFonts w:ascii="맑은 고딕" w:eastAsia="맑은 고딕" w:cs="맑은 고딕" w:hint="eastAsia"/>
@@ -1080,7 +1049,6 @@
         </w:rPr>
         <w:t>스레드안전</w:t>
       </w:r>
-      <w:proofErr w:type="spellEnd"/>
       <w:r>
         <w:rPr>
           <w:rFonts w:ascii="맑은 고딕" w:eastAsia="맑은 고딕" w:cs="맑은 고딕"/>
@@ -1166,7 +1134,6 @@
           <w:szCs w:val="20"/>
         </w:rPr>
       </w:pPr>
-      <w:proofErr w:type="spellStart"/>
       <w:r>
         <w:rPr>
           <w:rFonts w:ascii="맑은 고딕" w:eastAsia="맑은 고딕" w:cs="맑은 고딕" w:hint="eastAsia"/>
@@ -1175,7 +1142,6 @@
         </w:rPr>
         <w:t>한개의</w:t>
       </w:r>
-      <w:proofErr w:type="spellEnd"/>
       <w:r>
         <w:rPr>
           <w:rFonts w:ascii="맑은 고딕" w:eastAsia="맑은 고딕" w:cs="맑은 고딕"/>
@@ -1214,25 +1180,7 @@
           <w:kern w:val="0"/>
           <w:szCs w:val="20"/>
         </w:rPr>
-        <w:t xml:space="preserve">. </w:t>
-      </w:r>
-      <w:proofErr w:type="gramStart"/>
-      <w:r>
-        <w:rPr>
-          <w:rFonts w:ascii="맑은 고딕" w:eastAsia="맑은 고딕" w:cs="맑은 고딕"/>
-          <w:kern w:val="0"/>
-          <w:szCs w:val="20"/>
-        </w:rPr>
-        <w:t>count</w:t>
-      </w:r>
-      <w:proofErr w:type="gramEnd"/>
-      <w:r>
-        <w:rPr>
-          <w:rFonts w:ascii="맑은 고딕" w:eastAsia="맑은 고딕" w:cs="맑은 고딕"/>
-          <w:kern w:val="0"/>
-          <w:szCs w:val="20"/>
-        </w:rPr>
-        <w:t>++</w:t>
+        <w:t>. count++</w:t>
       </w:r>
     </w:p>
     <w:p>
@@ -1497,7 +1445,6 @@
         <w:tab/>
         <w:t xml:space="preserve">2.2.2 </w:t>
       </w:r>
-      <w:proofErr w:type="spellStart"/>
       <w:r>
         <w:rPr>
           <w:rFonts w:ascii="맑은 고딕" w:eastAsia="맑은 고딕" w:cs="맑은 고딕" w:hint="eastAsia"/>
@@ -1506,7 +1453,6 @@
         </w:rPr>
         <w:t>늦은초기화</w:t>
       </w:r>
-      <w:proofErr w:type="spellEnd"/>
       <w:r>
         <w:rPr>
           <w:rFonts w:ascii="맑은 고딕" w:eastAsia="맑은 고딕" w:cs="맑은 고딕"/>
@@ -1579,7 +1525,6 @@
         </w:rPr>
         <w:t xml:space="preserve"> </w:t>
       </w:r>
-      <w:proofErr w:type="spellStart"/>
       <w:r>
         <w:rPr>
           <w:rFonts w:ascii="맑은 고딕" w:eastAsia="맑은 고딕" w:cs="맑은 고딕" w:hint="eastAsia"/>
@@ -1588,7 +1533,6 @@
         </w:rPr>
         <w:t>인스턴스</w:t>
       </w:r>
-      <w:proofErr w:type="spellEnd"/>
       <w:r>
         <w:rPr>
           <w:rFonts w:ascii="맑은 고딕" w:eastAsia="맑은 고딕" w:cs="맑은 고딕"/>
@@ -1891,7 +1835,6 @@
         </w:rPr>
         <w:t xml:space="preserve">2.3 </w:t>
       </w:r>
-      <w:proofErr w:type="spellStart"/>
       <w:r>
         <w:rPr>
           <w:rFonts w:ascii="맑은 고딕" w:eastAsia="맑은 고딕" w:cs="맑은 고딕" w:hint="eastAsia"/>
@@ -1900,7 +1843,6 @@
         </w:rPr>
         <w:t>락</w:t>
       </w:r>
-      <w:proofErr w:type="spellEnd"/>
     </w:p>
     <w:p>
       <w:pPr>
@@ -2023,7 +1965,6 @@
         </w:rPr>
         <w:t xml:space="preserve"> </w:t>
       </w:r>
-      <w:proofErr w:type="spellStart"/>
       <w:r>
         <w:rPr>
           <w:rFonts w:ascii="맑은 고딕" w:eastAsia="맑은 고딕" w:cs="맑은 고딕" w:hint="eastAsia"/>
@@ -2032,7 +1973,6 @@
         </w:rPr>
         <w:t>접근할수</w:t>
       </w:r>
-      <w:proofErr w:type="spellEnd"/>
       <w:r>
         <w:rPr>
           <w:rFonts w:ascii="맑은 고딕" w:eastAsia="맑은 고딕" w:cs="맑은 고딕"/>
@@ -2089,7 +2029,6 @@
         </w:rPr>
         <w:t xml:space="preserve"> </w:t>
       </w:r>
-      <w:proofErr w:type="spellStart"/>
       <w:r>
         <w:rPr>
           <w:rFonts w:ascii="맑은 고딕" w:eastAsia="맑은 고딕" w:cs="맑은 고딕" w:hint="eastAsia"/>
@@ -2098,7 +2037,6 @@
         </w:rPr>
         <w:t>만들떄</w:t>
       </w:r>
-      <w:proofErr w:type="spellEnd"/>
       <w:r>
         <w:rPr>
           <w:rFonts w:ascii="맑은 고딕" w:eastAsia="맑은 고딕" w:cs="맑은 고딕"/>
@@ -2168,7 +2106,6 @@
         </w:rPr>
         <w:t xml:space="preserve"> </w:t>
       </w:r>
-      <w:proofErr w:type="spellStart"/>
       <w:r>
         <w:rPr>
           <w:rFonts w:ascii="맑은 고딕" w:eastAsia="맑은 고딕" w:cs="맑은 고딕" w:hint="eastAsia"/>
@@ -2177,7 +2114,6 @@
         </w:rPr>
         <w:t>입력값</w:t>
       </w:r>
-      <w:proofErr w:type="spellEnd"/>
       <w:r>
         <w:rPr>
           <w:rFonts w:ascii="맑은 고딕" w:eastAsia="맑은 고딕" w:cs="맑은 고딕"/>
@@ -2186,7 +2122,6 @@
         </w:rPr>
         <w:t xml:space="preserve">, </w:t>
       </w:r>
-      <w:proofErr w:type="spellStart"/>
       <w:r>
         <w:rPr>
           <w:rFonts w:ascii="맑은 고딕" w:eastAsia="맑은 고딕" w:cs="맑은 고딕" w:hint="eastAsia"/>
@@ -2195,7 +2130,6 @@
         </w:rPr>
         <w:t>입력값에</w:t>
       </w:r>
-      <w:proofErr w:type="spellEnd"/>
       <w:r>
         <w:rPr>
           <w:rFonts w:ascii="맑은 고딕" w:eastAsia="맑은 고딕" w:cs="맑은 고딕"/>
@@ -2407,7 +2341,6 @@
         </w:rPr>
         <w:t xml:space="preserve"> </w:t>
       </w:r>
-      <w:proofErr w:type="spellStart"/>
       <w:r>
         <w:rPr>
           <w:rFonts w:ascii="맑은 고딕" w:eastAsia="맑은 고딕" w:cs="맑은 고딕" w:hint="eastAsia"/>
@@ -2416,7 +2349,6 @@
         </w:rPr>
         <w:t>갱신해야한다</w:t>
       </w:r>
-      <w:proofErr w:type="spellEnd"/>
       <w:r>
         <w:rPr>
           <w:rFonts w:ascii="맑은 고딕" w:eastAsia="맑은 고딕" w:cs="맑은 고딕"/>
@@ -2484,7 +2416,6 @@
         </w:rPr>
         <w:t xml:space="preserve"> </w:t>
       </w:r>
-      <w:proofErr w:type="spellStart"/>
       <w:r>
         <w:rPr>
           <w:rFonts w:ascii="맑은 고딕" w:eastAsia="맑은 고딕" w:cs="맑은 고딕" w:hint="eastAsia"/>
@@ -2493,7 +2424,6 @@
         </w:rPr>
         <w:t>락</w:t>
       </w:r>
-      <w:proofErr w:type="spellEnd"/>
       <w:r>
         <w:rPr>
           <w:rFonts w:ascii="맑은 고딕" w:eastAsia="맑은 고딕" w:cs="맑은 고딕"/>
@@ -2518,7 +2448,6 @@
         </w:rPr>
         <w:t xml:space="preserve"> </w:t>
       </w:r>
-      <w:proofErr w:type="spellStart"/>
       <w:r>
         <w:rPr>
           <w:rFonts w:ascii="맑은 고딕" w:eastAsia="맑은 고딕" w:cs="맑은 고딕" w:hint="eastAsia"/>
@@ -2527,7 +2456,6 @@
         </w:rPr>
         <w:t>락</w:t>
       </w:r>
-      <w:proofErr w:type="spellEnd"/>
       <w:r>
         <w:rPr>
           <w:rFonts w:ascii="맑은 고딕" w:eastAsia="맑은 고딕" w:cs="맑은 고딕"/>
@@ -2568,7 +2496,6 @@
         </w:rPr>
         <w:t xml:space="preserve"> </w:t>
       </w:r>
-      <w:proofErr w:type="spellStart"/>
       <w:r>
         <w:rPr>
           <w:rFonts w:ascii="맑은 고딕" w:eastAsia="맑은 고딕" w:cs="맑은 고딕" w:hint="eastAsia"/>
@@ -2577,7 +2504,6 @@
         </w:rPr>
         <w:t>락</w:t>
       </w:r>
-      <w:proofErr w:type="spellEnd"/>
       <w:r>
         <w:rPr>
           <w:rFonts w:ascii="맑은 고딕" w:eastAsia="맑은 고딕" w:cs="맑은 고딕"/>
@@ -2614,25 +2540,7 @@
           <w:szCs w:val="20"/>
         </w:rPr>
         <w:tab/>
-        <w:t>synchronized(lock)</w:t>
-      </w:r>
-      <w:proofErr w:type="gramStart"/>
-      <w:r>
-        <w:rPr>
-          <w:rFonts w:ascii="맑은 고딕" w:eastAsia="맑은 고딕" w:cs="맑은 고딕"/>
-          <w:kern w:val="0"/>
-          <w:szCs w:val="20"/>
-        </w:rPr>
-        <w:t>{  /</w:t>
-      </w:r>
-      <w:proofErr w:type="gramEnd"/>
-      <w:r>
-        <w:rPr>
-          <w:rFonts w:ascii="맑은 고딕" w:eastAsia="맑은 고딕" w:cs="맑은 고딕"/>
-          <w:kern w:val="0"/>
-          <w:szCs w:val="20"/>
-        </w:rPr>
-        <w:t xml:space="preserve">/ static </w:t>
+        <w:t xml:space="preserve">synchronized(lock){  // static </w:t>
       </w:r>
       <w:r>
         <w:rPr>
@@ -2836,7 +2744,6 @@
         <w:tab/>
         <w:t xml:space="preserve">2.3.2 </w:t>
       </w:r>
-      <w:proofErr w:type="spellStart"/>
       <w:r>
         <w:rPr>
           <w:rFonts w:ascii="맑은 고딕" w:eastAsia="맑은 고딕" w:cs="맑은 고딕" w:hint="eastAsia"/>
@@ -2845,7 +2752,6 @@
         </w:rPr>
         <w:t>재진입성</w:t>
       </w:r>
-      <w:proofErr w:type="spellEnd"/>
       <w:r>
         <w:rPr>
           <w:rFonts w:ascii="맑은 고딕" w:eastAsia="맑은 고딕" w:cs="맑은 고딕"/>
@@ -2886,7 +2792,6 @@
         </w:rPr>
         <w:t xml:space="preserve"> </w:t>
       </w:r>
-      <w:proofErr w:type="spellStart"/>
       <w:r>
         <w:rPr>
           <w:rFonts w:ascii="맑은 고딕" w:eastAsia="맑은 고딕" w:cs="맑은 고딕" w:hint="eastAsia"/>
@@ -2895,7 +2800,6 @@
         </w:rPr>
         <w:t>스레드</w:t>
       </w:r>
-      <w:proofErr w:type="spellEnd"/>
       <w:r>
         <w:rPr>
           <w:rFonts w:ascii="맑은 고딕" w:eastAsia="맑은 고딕" w:cs="맑은 고딕"/>
@@ -2920,7 +2824,6 @@
         </w:rPr>
         <w:t xml:space="preserve"> </w:t>
       </w:r>
-      <w:proofErr w:type="spellStart"/>
       <w:r>
         <w:rPr>
           <w:rFonts w:ascii="맑은 고딕" w:eastAsia="맑은 고딕" w:cs="맑은 고딕" w:hint="eastAsia"/>
@@ -2929,16 +2832,14 @@
         </w:rPr>
         <w:t>락을</w:t>
       </w:r>
-      <w:proofErr w:type="spellEnd"/>
-      <w:r>
-        <w:rPr>
-          <w:rFonts w:ascii="맑은 고딕" w:eastAsia="맑은 고딕" w:cs="맑은 고딕"/>
-          <w:kern w:val="0"/>
-          <w:szCs w:val="20"/>
-        </w:rPr>
-        <w:t xml:space="preserve"> </w:t>
-      </w:r>
-      <w:proofErr w:type="spellStart"/>
+      <w:r>
+        <w:rPr>
+          <w:rFonts w:ascii="맑은 고딕" w:eastAsia="맑은 고딕" w:cs="맑은 고딕"/>
+          <w:kern w:val="0"/>
+          <w:szCs w:val="20"/>
+        </w:rPr>
+        <w:t xml:space="preserve"> </w:t>
+      </w:r>
       <w:r>
         <w:rPr>
           <w:rFonts w:ascii="맑은 고딕" w:eastAsia="맑은 고딕" w:cs="맑은 고딕" w:hint="eastAsia"/>
@@ -2947,7 +2848,6 @@
         </w:rPr>
         <w:t>얻는다는것</w:t>
       </w:r>
-      <w:proofErr w:type="spellEnd"/>
       <w:r>
         <w:rPr>
           <w:rFonts w:ascii="맑은 고딕" w:eastAsia="맑은 고딕" w:cs="맑은 고딕"/>
@@ -2956,7 +2856,6 @@
         </w:rPr>
         <w:t xml:space="preserve">. </w:t>
       </w:r>
-      <w:proofErr w:type="spellStart"/>
       <w:r>
         <w:rPr>
           <w:rFonts w:ascii="맑은 고딕" w:eastAsia="맑은 고딕" w:cs="맑은 고딕" w:hint="eastAsia"/>
@@ -2965,7 +2864,6 @@
         </w:rPr>
         <w:t>데드락</w:t>
       </w:r>
-      <w:proofErr w:type="spellEnd"/>
       <w:r>
         <w:rPr>
           <w:rFonts w:ascii="맑은 고딕" w:eastAsia="맑은 고딕" w:cs="맑은 고딕"/>
@@ -3004,7 +2902,6 @@
           <w:szCs w:val="20"/>
         </w:rPr>
       </w:pPr>
-      <w:proofErr w:type="spellStart"/>
       <w:r>
         <w:rPr>
           <w:rFonts w:ascii="맑은 고딕" w:eastAsia="맑은 고딕" w:cs="맑은 고딕" w:hint="eastAsia"/>
@@ -3013,7 +2910,6 @@
         </w:rPr>
         <w:t>구현시</w:t>
       </w:r>
-      <w:proofErr w:type="spellEnd"/>
       <w:r>
         <w:rPr>
           <w:rFonts w:ascii="맑은 고딕" w:eastAsia="맑은 고딕" w:cs="맑은 고딕"/>
@@ -3022,7 +2918,6 @@
         </w:rPr>
         <w:t xml:space="preserve">, </w:t>
       </w:r>
-      <w:proofErr w:type="spellStart"/>
       <w:r>
         <w:rPr>
           <w:rFonts w:ascii="맑은 고딕" w:eastAsia="맑은 고딕" w:cs="맑은 고딕" w:hint="eastAsia"/>
@@ -3031,7 +2926,6 @@
         </w:rPr>
         <w:t>획보</w:t>
       </w:r>
-      <w:proofErr w:type="spellEnd"/>
       <w:r>
         <w:rPr>
           <w:rFonts w:ascii="맑은 고딕" w:eastAsia="맑은 고딕" w:cs="맑은 고딕"/>
@@ -3072,7 +2966,6 @@
         </w:rPr>
         <w:t xml:space="preserve"> </w:t>
       </w:r>
-      <w:proofErr w:type="spellStart"/>
       <w:r>
         <w:rPr>
           <w:rFonts w:ascii="맑은 고딕" w:eastAsia="맑은 고딕" w:cs="맑은 고딕" w:hint="eastAsia"/>
@@ -3081,7 +2974,6 @@
         </w:rPr>
         <w:t>스레드</w:t>
       </w:r>
-      <w:proofErr w:type="spellEnd"/>
       <w:r>
         <w:rPr>
           <w:rFonts w:ascii="맑은 고딕" w:eastAsia="맑은 고딕" w:cs="맑은 고딕"/>
@@ -3106,7 +2998,6 @@
         </w:rPr>
         <w:t xml:space="preserve"> </w:t>
       </w:r>
-      <w:proofErr w:type="spellStart"/>
       <w:r>
         <w:rPr>
           <w:rFonts w:ascii="맑은 고딕" w:eastAsia="맑은 고딕" w:cs="맑은 고딕" w:hint="eastAsia"/>
@@ -3115,7 +3006,6 @@
         </w:rPr>
         <w:t>알아야함</w:t>
       </w:r>
-      <w:proofErr w:type="spellEnd"/>
       <w:r>
         <w:rPr>
           <w:rFonts w:ascii="맑은 고딕" w:eastAsia="맑은 고딕" w:cs="맑은 고딕"/>
@@ -3188,7 +3078,6 @@
         </w:rPr>
         <w:t xml:space="preserve">2.4 </w:t>
       </w:r>
-      <w:proofErr w:type="spellStart"/>
       <w:r>
         <w:rPr>
           <w:rFonts w:ascii="맑은 고딕" w:eastAsia="맑은 고딕" w:cs="맑은 고딕" w:hint="eastAsia"/>
@@ -3197,7 +3086,6 @@
         </w:rPr>
         <w:t>락으로</w:t>
       </w:r>
-      <w:proofErr w:type="spellEnd"/>
       <w:r>
         <w:rPr>
           <w:rFonts w:ascii="맑은 고딕" w:eastAsia="맑은 고딕" w:cs="맑은 고딕"/>
@@ -3267,7 +3155,6 @@
         </w:rPr>
         <w:t xml:space="preserve"> </w:t>
       </w:r>
-      <w:proofErr w:type="spellStart"/>
       <w:r>
         <w:rPr>
           <w:rFonts w:ascii="맑은 고딕" w:eastAsia="맑은 고딕" w:cs="맑은 고딕" w:hint="eastAsia"/>
@@ -3276,7 +3163,6 @@
         </w:rPr>
         <w:t>감쌀뿐</w:t>
       </w:r>
-      <w:proofErr w:type="spellEnd"/>
       <w:r>
         <w:rPr>
           <w:rFonts w:ascii="맑은 고딕" w:eastAsia="맑은 고딕" w:cs="맑은 고딕"/>
@@ -3301,7 +3187,6 @@
         </w:rPr>
         <w:t xml:space="preserve">, </w:t>
       </w:r>
-      <w:proofErr w:type="spellStart"/>
       <w:r>
         <w:rPr>
           <w:rFonts w:ascii="맑은 고딕" w:eastAsia="맑은 고딕" w:cs="맑은 고딕" w:hint="eastAsia"/>
@@ -3310,7 +3195,6 @@
         </w:rPr>
         <w:t>특변변수에</w:t>
       </w:r>
-      <w:proofErr w:type="spellEnd"/>
       <w:r>
         <w:rPr>
           <w:rFonts w:ascii="맑은 고딕" w:eastAsia="맑은 고딕" w:cs="맑은 고딕"/>
@@ -3335,7 +3219,6 @@
         </w:rPr>
         <w:t xml:space="preserve"> </w:t>
       </w:r>
-      <w:proofErr w:type="spellStart"/>
       <w:r>
         <w:rPr>
           <w:rFonts w:ascii="맑은 고딕" w:eastAsia="맑은 고딕" w:cs="맑은 고딕" w:hint="eastAsia"/>
@@ -3344,7 +3227,6 @@
         </w:rPr>
         <w:t>동기화할때</w:t>
       </w:r>
-      <w:proofErr w:type="spellEnd"/>
       <w:r>
         <w:rPr>
           <w:rFonts w:ascii="맑은 고딕" w:eastAsia="맑은 고딕" w:cs="맑은 고딕"/>
@@ -3439,7 +3321,6 @@
         </w:rPr>
         <w:t xml:space="preserve"> </w:t>
       </w:r>
-      <w:proofErr w:type="spellStart"/>
       <w:r>
         <w:rPr>
           <w:rFonts w:ascii="맑은 고딕" w:eastAsia="맑은 고딕" w:cs="맑은 고딕" w:hint="eastAsia"/>
@@ -3448,7 +3329,6 @@
         </w:rPr>
         <w:t>동기화해야한다</w:t>
       </w:r>
-      <w:proofErr w:type="spellEnd"/>
       <w:r>
         <w:rPr>
           <w:rFonts w:ascii="맑은 고딕" w:eastAsia="맑은 고딕" w:cs="맑은 고딕"/>
@@ -3542,7 +3422,6 @@
         </w:rPr>
         <w:t xml:space="preserve"> </w:t>
       </w:r>
-      <w:proofErr w:type="spellStart"/>
       <w:r>
         <w:rPr>
           <w:rFonts w:ascii="맑은 고딕" w:eastAsia="맑은 고딕" w:cs="맑은 고딕" w:hint="eastAsia"/>
@@ -3551,7 +3430,6 @@
         </w:rPr>
         <w:t>쓸때만</w:t>
       </w:r>
-      <w:proofErr w:type="spellEnd"/>
       <w:r>
         <w:rPr>
           <w:rFonts w:ascii="맑은 고딕" w:eastAsia="맑은 고딕" w:cs="맑은 고딕"/>
@@ -3630,7 +3508,6 @@
         </w:rPr>
         <w:t xml:space="preserve"> </w:t>
       </w:r>
-      <w:proofErr w:type="spellStart"/>
       <w:r>
         <w:rPr>
           <w:rFonts w:ascii="맑은 고딕" w:eastAsia="맑은 고딕" w:cs="맑은 고딕" w:hint="eastAsia"/>
@@ -3639,16 +3516,14 @@
         </w:rPr>
         <w:t>스레드에서</w:t>
       </w:r>
-      <w:proofErr w:type="spellEnd"/>
-      <w:r>
-        <w:rPr>
-          <w:rFonts w:ascii="맑은 고딕" w:eastAsia="맑은 고딕" w:cs="맑은 고딕"/>
-          <w:kern w:val="0"/>
-          <w:szCs w:val="20"/>
-        </w:rPr>
-        <w:t xml:space="preserve"> </w:t>
-      </w:r>
-      <w:proofErr w:type="spellStart"/>
+      <w:r>
+        <w:rPr>
+          <w:rFonts w:ascii="맑은 고딕" w:eastAsia="맑은 고딕" w:cs="맑은 고딕"/>
+          <w:kern w:val="0"/>
+          <w:szCs w:val="20"/>
+        </w:rPr>
+        <w:t xml:space="preserve"> </w:t>
+      </w:r>
       <w:r>
         <w:rPr>
           <w:rFonts w:ascii="맑은 고딕" w:eastAsia="맑은 고딕" w:cs="맑은 고딕" w:hint="eastAsia"/>
@@ -3657,7 +3532,6 @@
         </w:rPr>
         <w:t>접근할수</w:t>
       </w:r>
-      <w:proofErr w:type="spellEnd"/>
       <w:r>
         <w:rPr>
           <w:rFonts w:ascii="맑은 고딕" w:eastAsia="맑은 고딕" w:cs="맑은 고딕"/>
@@ -3682,7 +3556,6 @@
         </w:rPr>
         <w:t xml:space="preserve"> </w:t>
       </w:r>
-      <w:proofErr w:type="spellStart"/>
       <w:r>
         <w:rPr>
           <w:rFonts w:ascii="맑은 고딕" w:eastAsia="맑은 고딕" w:cs="맑은 고딕" w:hint="eastAsia"/>
@@ -3691,7 +3564,6 @@
         </w:rPr>
         <w:t>변경가능한</w:t>
       </w:r>
-      <w:proofErr w:type="spellEnd"/>
       <w:r>
         <w:rPr>
           <w:rFonts w:ascii="맑은 고딕" w:eastAsia="맑은 고딕" w:cs="맑은 고딕"/>
@@ -3786,7 +3658,6 @@
         </w:rPr>
         <w:t xml:space="preserve"> </w:t>
       </w:r>
-      <w:proofErr w:type="spellStart"/>
       <w:r>
         <w:rPr>
           <w:rFonts w:ascii="맑은 고딕" w:eastAsia="맑은 고딕" w:cs="맑은 고딕" w:hint="eastAsia"/>
@@ -3795,7 +3666,6 @@
         </w:rPr>
         <w:t>접근할때는</w:t>
       </w:r>
-      <w:proofErr w:type="spellEnd"/>
       <w:r>
         <w:rPr>
           <w:rFonts w:ascii="맑은 고딕" w:eastAsia="맑은 고딕" w:cs="맑은 고딕"/>
@@ -3836,7 +3706,6 @@
         </w:rPr>
         <w:t xml:space="preserve"> </w:t>
       </w:r>
-      <w:proofErr w:type="spellStart"/>
       <w:r>
         <w:rPr>
           <w:rFonts w:ascii="맑은 고딕" w:eastAsia="맑은 고딕" w:cs="맑은 고딕" w:hint="eastAsia"/>
@@ -3845,7 +3714,6 @@
         </w:rPr>
         <w:t>락을</w:t>
       </w:r>
-      <w:proofErr w:type="spellEnd"/>
       <w:r>
         <w:rPr>
           <w:rFonts w:ascii="맑은 고딕" w:eastAsia="맑은 고딕" w:cs="맑은 고딕"/>
@@ -4004,7 +3872,6 @@
         </w:rPr>
         <w:t xml:space="preserve"> </w:t>
       </w:r>
-      <w:proofErr w:type="spellStart"/>
       <w:r>
         <w:rPr>
           <w:rFonts w:ascii="맑은 고딕" w:eastAsia="맑은 고딕" w:cs="맑은 고딕" w:hint="eastAsia"/>
@@ -4013,7 +3880,6 @@
         </w:rPr>
         <w:t>락에</w:t>
       </w:r>
-      <w:proofErr w:type="spellEnd"/>
       <w:r>
         <w:rPr>
           <w:rFonts w:ascii="맑은 고딕" w:eastAsia="맑은 고딕" w:cs="맑은 고딕"/>
@@ -4068,18 +3934,8 @@
           <w:kern w:val="0"/>
           <w:szCs w:val="20"/>
         </w:rPr>
-        <w:t>. @</w:t>
-      </w:r>
-      <w:proofErr w:type="spellStart"/>
-      <w:r>
-        <w:rPr>
-          <w:rFonts w:ascii="맑은 고딕" w:eastAsia="맑은 고딕" w:cs="맑은 고딕"/>
-          <w:kern w:val="0"/>
-          <w:szCs w:val="20"/>
-        </w:rPr>
-        <w:t>GuardedBy</w:t>
-      </w:r>
-      <w:proofErr w:type="spellEnd"/>
+        <w:t>. @GuardedBy</w:t>
+      </w:r>
     </w:p>
     <w:p>
       <w:pPr>
@@ -4118,7 +3974,6 @@
         </w:rPr>
         <w:t xml:space="preserve"> </w:t>
       </w:r>
-      <w:proofErr w:type="spellStart"/>
       <w:r>
         <w:rPr>
           <w:rFonts w:ascii="맑은 고딕" w:eastAsia="맑은 고딕" w:cs="맑은 고딕" w:hint="eastAsia"/>
@@ -4127,7 +3982,6 @@
         </w:rPr>
         <w:t>변경할수있는</w:t>
       </w:r>
-      <w:proofErr w:type="spellEnd"/>
       <w:r>
         <w:rPr>
           <w:rFonts w:ascii="맑은 고딕" w:eastAsia="맑은 고딕" w:cs="맑은 고딕"/>
@@ -4184,7 +4038,6 @@
         </w:rPr>
         <w:t xml:space="preserve"> </w:t>
       </w:r>
-      <w:proofErr w:type="spellStart"/>
       <w:r>
         <w:rPr>
           <w:rFonts w:ascii="맑은 고딕" w:eastAsia="맑은 고딕" w:cs="맑은 고딕" w:hint="eastAsia"/>
@@ -4193,16 +4046,14 @@
         </w:rPr>
         <w:t>락으로</w:t>
       </w:r>
-      <w:proofErr w:type="spellEnd"/>
-      <w:r>
-        <w:rPr>
-          <w:rFonts w:ascii="맑은 고딕" w:eastAsia="맑은 고딕" w:cs="맑은 고딕"/>
-          <w:kern w:val="0"/>
-          <w:szCs w:val="20"/>
-        </w:rPr>
-        <w:t xml:space="preserve"> </w:t>
-      </w:r>
-      <w:proofErr w:type="spellStart"/>
+      <w:r>
+        <w:rPr>
+          <w:rFonts w:ascii="맑은 고딕" w:eastAsia="맑은 고딕" w:cs="맑은 고딕"/>
+          <w:kern w:val="0"/>
+          <w:szCs w:val="20"/>
+        </w:rPr>
+        <w:t xml:space="preserve"> </w:t>
+      </w:r>
       <w:r>
         <w:rPr>
           <w:rFonts w:ascii="맑은 고딕" w:eastAsia="맑은 고딕" w:cs="맑은 고딕" w:hint="eastAsia"/>
@@ -4211,7 +4062,6 @@
         </w:rPr>
         <w:t>보호해야한다</w:t>
       </w:r>
-      <w:proofErr w:type="spellEnd"/>
       <w:r>
         <w:rPr>
           <w:rFonts w:ascii="맑은 고딕" w:eastAsia="맑은 고딕" w:cs="맑은 고딕"/>
@@ -4220,7 +4070,6 @@
         </w:rPr>
         <w:t xml:space="preserve">. </w:t>
       </w:r>
-      <w:proofErr w:type="spellStart"/>
       <w:r>
         <w:rPr>
           <w:rFonts w:ascii="맑은 고딕" w:eastAsia="맑은 고딕" w:cs="맑은 고딕" w:hint="eastAsia"/>
@@ -4229,7 +4078,6 @@
         </w:rPr>
         <w:t>락보호에</w:t>
       </w:r>
-      <w:proofErr w:type="spellEnd"/>
       <w:r>
         <w:rPr>
           <w:rFonts w:ascii="맑은 고딕" w:eastAsia="맑은 고딕" w:cs="맑은 고딕"/>
@@ -4307,7 +4155,6 @@
         </w:rPr>
         <w:tab/>
       </w:r>
-      <w:proofErr w:type="spellStart"/>
       <w:r>
         <w:rPr>
           <w:rFonts w:ascii="맑은 고딕" w:eastAsia="맑은 고딕" w:cs="맑은 고딕" w:hint="eastAsia"/>
@@ -4316,7 +4163,6 @@
         </w:rPr>
         <w:t>여러변수에</w:t>
       </w:r>
-      <w:proofErr w:type="spellEnd"/>
       <w:r>
         <w:rPr>
           <w:rFonts w:ascii="맑은 고딕" w:eastAsia="맑은 고딕" w:cs="맑은 고딕"/>
@@ -4421,7 +4267,6 @@
         </w:rPr>
         <w:t xml:space="preserve"> </w:t>
       </w:r>
-      <w:proofErr w:type="spellStart"/>
       <w:r>
         <w:rPr>
           <w:rFonts w:ascii="맑은 고딕" w:eastAsia="맑은 고딕" w:cs="맑은 고딕" w:hint="eastAsia"/>
@@ -4430,16 +4275,14 @@
         </w:rPr>
         <w:t>락으로</w:t>
       </w:r>
-      <w:proofErr w:type="spellEnd"/>
-      <w:r>
-        <w:rPr>
-          <w:rFonts w:ascii="맑은 고딕" w:eastAsia="맑은 고딕" w:cs="맑은 고딕"/>
-          <w:kern w:val="0"/>
-          <w:szCs w:val="20"/>
-        </w:rPr>
-        <w:t xml:space="preserve"> </w:t>
-      </w:r>
-      <w:proofErr w:type="spellStart"/>
+      <w:r>
+        <w:rPr>
+          <w:rFonts w:ascii="맑은 고딕" w:eastAsia="맑은 고딕" w:cs="맑은 고딕"/>
+          <w:kern w:val="0"/>
+          <w:szCs w:val="20"/>
+        </w:rPr>
+        <w:t xml:space="preserve"> </w:t>
+      </w:r>
       <w:r>
         <w:rPr>
           <w:rFonts w:ascii="맑은 고딕" w:eastAsia="맑은 고딕" w:cs="맑은 고딕" w:hint="eastAsia"/>
@@ -4448,7 +4291,6 @@
         </w:rPr>
         <w:t>보호해야한다</w:t>
       </w:r>
-      <w:proofErr w:type="spellEnd"/>
       <w:r>
         <w:rPr>
           <w:rFonts w:ascii="맑은 고딕" w:eastAsia="맑은 고딕" w:cs="맑은 고딕"/>
@@ -4478,7 +4320,6 @@
         </w:rPr>
         <w:tab/>
       </w:r>
-      <w:proofErr w:type="spellStart"/>
       <w:r>
         <w:rPr>
           <w:rFonts w:ascii="맑은 고딕" w:eastAsia="맑은 고딕" w:cs="맑은 고딕" w:hint="eastAsia"/>
@@ -4487,7 +4328,6 @@
         </w:rPr>
         <w:t>무차변적</w:t>
       </w:r>
-      <w:proofErr w:type="spellEnd"/>
       <w:r>
         <w:rPr>
           <w:rFonts w:ascii="맑은 고딕" w:eastAsia="맑은 고딕" w:cs="맑은 고딕"/>
@@ -4496,7 +4336,6 @@
         </w:rPr>
         <w:t xml:space="preserve"> synchronized </w:t>
       </w:r>
-      <w:proofErr w:type="spellStart"/>
       <w:r>
         <w:rPr>
           <w:rFonts w:ascii="맑은 고딕" w:eastAsia="맑은 고딕" w:cs="맑은 고딕" w:hint="eastAsia"/>
@@ -4505,7 +4344,6 @@
         </w:rPr>
         <w:t>메서드는</w:t>
       </w:r>
-      <w:proofErr w:type="spellEnd"/>
       <w:r>
         <w:rPr>
           <w:rFonts w:ascii="맑은 고딕" w:eastAsia="맑은 고딕" w:cs="맑은 고딕"/>
@@ -4562,7 +4400,6 @@
         </w:rPr>
         <w:t xml:space="preserve"> </w:t>
       </w:r>
-      <w:proofErr w:type="spellStart"/>
       <w:r>
         <w:rPr>
           <w:rFonts w:ascii="맑은 고딕" w:eastAsia="맑은 고딕" w:cs="맑은 고딕" w:hint="eastAsia"/>
@@ -4571,7 +4408,6 @@
         </w:rPr>
         <w:t>생길우려</w:t>
       </w:r>
-      <w:proofErr w:type="spellEnd"/>
       <w:r>
         <w:rPr>
           <w:rFonts w:ascii="맑은 고딕" w:eastAsia="맑은 고딕" w:cs="맑은 고딕"/>
@@ -4795,25 +4631,7 @@
           <w:kern w:val="0"/>
           <w:szCs w:val="20"/>
         </w:rPr>
-        <w:t xml:space="preserve">요점: synchronized의 단일연산 블록을 소규모화 + </w:t>
-      </w:r>
-      <w:proofErr w:type="spellStart"/>
-      <w:r>
-        <w:rPr>
-          <w:rFonts w:ascii="맑은 고딕" w:eastAsia="맑은 고딕" w:cs="맑은 고딕" w:hint="eastAsia"/>
-          <w:kern w:val="0"/>
-          <w:szCs w:val="20"/>
-        </w:rPr>
-        <w:t>스레드</w:t>
-      </w:r>
-      <w:proofErr w:type="spellEnd"/>
-      <w:r>
-        <w:rPr>
-          <w:rFonts w:ascii="맑은 고딕" w:eastAsia="맑은 고딕" w:cs="맑은 고딕" w:hint="eastAsia"/>
-          <w:kern w:val="0"/>
-          <w:szCs w:val="20"/>
-        </w:rPr>
-        <w:t xml:space="preserve"> 안정성 유지 -&gt; 동시성 향상.</w:t>
+        <w:t>요점: synchronized의 단일연산 블록을 소규모화 + 스레드 안정성 유지 -&gt; 동시성 향상.</w:t>
       </w:r>
     </w:p>
     <w:p>
@@ -4850,69 +4668,7 @@
           <w:kern w:val="0"/>
           <w:szCs w:val="20"/>
         </w:rPr>
-        <w:t>ynchronized</w:t>
-      </w:r>
-      <w:r>
-        <w:rPr>
-          <w:rFonts w:ascii="맑은 고딕" w:eastAsia="맑은 고딕" w:cs="맑은 고딕" w:hint="eastAsia"/>
-          <w:kern w:val="0"/>
-          <w:szCs w:val="20"/>
-        </w:rPr>
-        <w:t xml:space="preserve">의 기준은 복합동작을 수행하는 동안 </w:t>
-      </w:r>
-      <w:proofErr w:type="spellStart"/>
-      <w:r>
-        <w:rPr>
-          <w:rFonts w:ascii="맑은 고딕" w:eastAsia="맑은 고딕" w:cs="맑은 고딕" w:hint="eastAsia"/>
-          <w:kern w:val="0"/>
-          <w:szCs w:val="20"/>
-        </w:rPr>
-        <w:t>락을</w:t>
-      </w:r>
-      <w:proofErr w:type="spellEnd"/>
-      <w:r>
-        <w:rPr>
-          <w:rFonts w:ascii="맑은 고딕" w:eastAsia="맑은 고딕" w:cs="맑은 고딕" w:hint="eastAsia"/>
-          <w:kern w:val="0"/>
-          <w:szCs w:val="20"/>
-        </w:rPr>
-        <w:t xml:space="preserve"> 잡기, </w:t>
-      </w:r>
-      <w:proofErr w:type="spellStart"/>
-      <w:r>
-        <w:rPr>
-          <w:rFonts w:ascii="맑은 고딕" w:eastAsia="맑은 고딕" w:cs="맑은 고딕" w:hint="eastAsia"/>
-          <w:kern w:val="0"/>
-          <w:szCs w:val="20"/>
-        </w:rPr>
-        <w:t>오래걸릴</w:t>
-      </w:r>
-      <w:proofErr w:type="spellEnd"/>
-      <w:r>
-        <w:rPr>
-          <w:rFonts w:ascii="맑은 고딕" w:eastAsia="맑은 고딕" w:cs="맑은 고딕" w:hint="eastAsia"/>
-          <w:kern w:val="0"/>
-          <w:szCs w:val="20"/>
-        </w:rPr>
-        <w:t xml:space="preserve"> 가능성이 있는 인수분해 작업을 시작하기 전에 </w:t>
-      </w:r>
-      <w:proofErr w:type="spellStart"/>
-      <w:r>
-        <w:rPr>
-          <w:rFonts w:ascii="맑은 고딕" w:eastAsia="맑은 고딕" w:cs="맑은 고딕" w:hint="eastAsia"/>
-          <w:kern w:val="0"/>
-          <w:szCs w:val="20"/>
-        </w:rPr>
-        <w:t>락을</w:t>
-      </w:r>
-      <w:proofErr w:type="spellEnd"/>
-      <w:r>
-        <w:rPr>
-          <w:rFonts w:ascii="맑은 고딕" w:eastAsia="맑은 고딕" w:cs="맑은 고딕" w:hint="eastAsia"/>
-          <w:kern w:val="0"/>
-          <w:szCs w:val="20"/>
-        </w:rPr>
-        <w:t xml:space="preserve"> 잡기.</w:t>
+        <w:t>ynchronized의 기준은 복합동작을 수행하는 동안 락을 잡기, 오래걸릴 가능성이 있는 인수분해 작업을 시작하기 전에 락을 잡기.</w:t>
       </w:r>
     </w:p>
     <w:p>
@@ -4934,43 +4690,7 @@
           <w:kern w:val="0"/>
           <w:szCs w:val="20"/>
         </w:rPr>
-        <w:t xml:space="preserve">** 복잡하고 </w:t>
-      </w:r>
-      <w:proofErr w:type="spellStart"/>
-      <w:r>
-        <w:rPr>
-          <w:rFonts w:ascii="맑은 고딕" w:eastAsia="맑은 고딕" w:cs="맑은 고딕" w:hint="eastAsia"/>
-          <w:kern w:val="0"/>
-          <w:szCs w:val="20"/>
-        </w:rPr>
-        <w:t>오래걸리는</w:t>
-      </w:r>
-      <w:proofErr w:type="spellEnd"/>
-      <w:r>
-        <w:rPr>
-          <w:rFonts w:ascii="맑은 고딕" w:eastAsia="맑은 고딕" w:cs="맑은 고딕" w:hint="eastAsia"/>
-          <w:kern w:val="0"/>
-          <w:szCs w:val="20"/>
-        </w:rPr>
-        <w:t xml:space="preserve"> 계산작업, 네트워크작업, 사용자 입출력작업과 같이 빨리 끝나지 않을 수 있는 작업을 하는 부분에선 가능한 </w:t>
-      </w:r>
-      <w:proofErr w:type="spellStart"/>
-      <w:r>
-        <w:rPr>
-          <w:rFonts w:ascii="맑은 고딕" w:eastAsia="맑은 고딕" w:cs="맑은 고딕" w:hint="eastAsia"/>
-          <w:kern w:val="0"/>
-          <w:szCs w:val="20"/>
-        </w:rPr>
-        <w:t>락을</w:t>
-      </w:r>
-      <w:proofErr w:type="spellEnd"/>
-      <w:r>
-        <w:rPr>
-          <w:rFonts w:ascii="맑은 고딕" w:eastAsia="맑은 고딕" w:cs="맑은 고딕" w:hint="eastAsia"/>
-          <w:kern w:val="0"/>
-          <w:szCs w:val="20"/>
-        </w:rPr>
-        <w:t xml:space="preserve"> 잡지 말</w:t>
+        <w:t>** 복잡하고 오래걸리는 계산작업, 네트워크작업, 사용자 입출력작업과 같이 빨리 끝나지 않을 수 있는 작업을 하는 부분에선 가능한 락을 잡지 말</w:t>
       </w:r>
       <w:r>
         <w:rPr>
@@ -5001,27 +4721,8 @@
         </w:rPr>
         <w:tab/>
       </w:r>
-    </w:p>
-    <w:p>
-      <w:pPr>
-        <w:wordWrap/>
-        <w:adjustRightInd w:val="0"/>
-        <w:spacing w:after="0" w:line="240" w:lineRule="auto"/>
-        <w:jc w:val="left"/>
-        <w:rPr>
-          <w:rFonts w:ascii="맑은 고딕" w:eastAsia="맑은 고딕" w:cs="맑은 고딕"/>
-          <w:kern w:val="0"/>
-          <w:szCs w:val="20"/>
-        </w:rPr>
-      </w:pPr>
-      <w:r>
-        <w:rPr>
-          <w:rFonts w:ascii="맑은 고딕" w:eastAsia="맑은 고딕" w:cs="맑은 고딕"/>
-          <w:kern w:val="0"/>
-          <w:szCs w:val="20"/>
-        </w:rPr>
-        <w:tab/>
-      </w:r>
+      <w:bookmarkStart w:id="0" w:name="_GoBack"/>
+      <w:bookmarkEnd w:id="0"/>
     </w:p>
     <w:p/>
     <w:sectPr>

</xml_diff>